<commit_message>
admin menu nav bar item
</commit_message>
<xml_diff>
--- a/Project Timeline.docx
+++ b/Project Timeline.docx
@@ -23,6 +23,7 @@
       </w:pPr>
       <w:r>
         <w:rPr>
+          <w:noProof/>
           <w:lang w:val="en-US"/>
         </w:rPr>
         <w:drawing>
@@ -93,7 +94,6 @@
         </w:rPr>
         <w:t xml:space="preserve">ideo </w:t>
       </w:r>
-      <w:proofErr w:type="gramStart"/>
       <w:r>
         <w:rPr>
           <w:lang w:val="en-US"/>
@@ -104,14 +104,7 @@
         <w:rPr>
           <w:lang w:val="en-US"/>
         </w:rPr>
-        <w:t>:</w:t>
-      </w:r>
-      <w:proofErr w:type="gramEnd"/>
-      <w:r>
-        <w:rPr>
-          <w:lang w:val="en-US"/>
-        </w:rPr>
-        <w:t xml:space="preserve"> we added our own custom columns to the </w:t>
+        <w:t xml:space="preserve">: we added our own custom columns to the </w:t>
       </w:r>
       <w:proofErr w:type="spellStart"/>
       <w:r>
@@ -198,21 +191,7 @@
         <w:rPr>
           <w:lang w:val="en-US"/>
         </w:rPr>
-        <w:t xml:space="preserve">Video </w:t>
-      </w:r>
-      <w:proofErr w:type="gramStart"/>
-      <w:r>
-        <w:rPr>
-          <w:lang w:val="en-US"/>
-        </w:rPr>
-        <w:t>2 :</w:t>
-      </w:r>
-      <w:proofErr w:type="gramEnd"/>
-      <w:r>
-        <w:rPr>
-          <w:lang w:val="en-US"/>
-        </w:rPr>
-        <w:t xml:space="preserve"> </w:t>
+        <w:t xml:space="preserve">Video 2 : </w:t>
       </w:r>
       <w:r>
         <w:rPr>
@@ -231,21 +210,757 @@
         <w:rPr>
           <w:lang w:val="en-US"/>
         </w:rPr>
-        <w:t xml:space="preserve">Video </w:t>
-      </w:r>
-      <w:proofErr w:type="gramStart"/>
-      <w:r>
-        <w:rPr>
-          <w:lang w:val="en-US"/>
-        </w:rPr>
-        <w:t>3 :</w:t>
-      </w:r>
-      <w:proofErr w:type="gramEnd"/>
-      <w:r>
-        <w:rPr>
-          <w:lang w:val="en-US"/>
-        </w:rPr>
-        <w:t xml:space="preserve"> Building the infrastructure for our custom tables.</w:t>
+        <w:t>Video 3 : Building the infrastructure for our custom tables.</w:t>
+      </w:r>
+      <w:r>
+        <w:rPr>
+          <w:lang w:val="en-US"/>
+        </w:rPr>
+        <w:t xml:space="preserve"> Created separate Classes for each database Entity in the Entity folder. Notified the </w:t>
+      </w:r>
+      <w:proofErr w:type="spellStart"/>
+      <w:r>
+        <w:rPr>
+          <w:lang w:val="en-US"/>
+        </w:rPr>
+        <w:t>ApplicationDbContext</w:t>
+      </w:r>
+      <w:proofErr w:type="spellEnd"/>
+      <w:r>
+        <w:rPr>
+          <w:lang w:val="en-US"/>
+        </w:rPr>
+        <w:t xml:space="preserve"> class of these custom additions with the following code :</w:t>
+      </w:r>
+    </w:p>
+    <w:p>
+      <w:pPr>
+        <w:autoSpaceDE w:val="0"/>
+        <w:autoSpaceDN w:val="0"/>
+        <w:adjustRightInd w:val="0"/>
+        <w:spacing w:after="0" w:line="240" w:lineRule="auto"/>
+        <w:ind w:left="720"/>
+        <w:rPr>
+          <w:rFonts w:ascii="Consolas" w:hAnsi="Consolas" w:cs="Consolas"/>
+          <w:color w:val="000000"/>
+          <w:kern w:val="0"/>
+          <w:sz w:val="19"/>
+          <w:szCs w:val="19"/>
+          <w:lang w:val="en-PK"/>
+        </w:rPr>
+      </w:pPr>
+      <w:r>
+        <w:rPr>
+          <w:rFonts w:ascii="Consolas" w:hAnsi="Consolas" w:cs="Consolas"/>
+          <w:color w:val="0000FF"/>
+          <w:kern w:val="0"/>
+          <w:sz w:val="19"/>
+          <w:szCs w:val="19"/>
+          <w:lang w:val="en-US"/>
+        </w:rPr>
+        <w:t xml:space="preserve"> </w:t>
+      </w:r>
+      <w:r>
+        <w:rPr>
+          <w:rFonts w:ascii="Consolas" w:hAnsi="Consolas" w:cs="Consolas"/>
+          <w:color w:val="0000FF"/>
+          <w:kern w:val="0"/>
+          <w:sz w:val="19"/>
+          <w:szCs w:val="19"/>
+          <w:lang w:val="en-PK"/>
+        </w:rPr>
+        <w:t>public</w:t>
+      </w:r>
+      <w:r>
+        <w:rPr>
+          <w:rFonts w:ascii="Consolas" w:hAnsi="Consolas" w:cs="Consolas"/>
+          <w:color w:val="000000"/>
+          <w:kern w:val="0"/>
+          <w:sz w:val="19"/>
+          <w:szCs w:val="19"/>
+          <w:lang w:val="en-PK"/>
+        </w:rPr>
+        <w:t xml:space="preserve"> </w:t>
+      </w:r>
+      <w:proofErr w:type="spellStart"/>
+      <w:r>
+        <w:rPr>
+          <w:rFonts w:ascii="Consolas" w:hAnsi="Consolas" w:cs="Consolas"/>
+          <w:color w:val="000000"/>
+          <w:kern w:val="0"/>
+          <w:sz w:val="19"/>
+          <w:szCs w:val="19"/>
+          <w:lang w:val="en-PK"/>
+        </w:rPr>
+        <w:t>DbSet</w:t>
+      </w:r>
+      <w:proofErr w:type="spellEnd"/>
+      <w:r>
+        <w:rPr>
+          <w:rFonts w:ascii="Consolas" w:hAnsi="Consolas" w:cs="Consolas"/>
+          <w:color w:val="000000"/>
+          <w:kern w:val="0"/>
+          <w:sz w:val="19"/>
+          <w:szCs w:val="19"/>
+          <w:lang w:val="en-PK"/>
+        </w:rPr>
+        <w:t xml:space="preserve">&lt;Category&gt; Category { </w:t>
+      </w:r>
+      <w:r>
+        <w:rPr>
+          <w:rFonts w:ascii="Consolas" w:hAnsi="Consolas" w:cs="Consolas"/>
+          <w:color w:val="0000FF"/>
+          <w:kern w:val="0"/>
+          <w:sz w:val="19"/>
+          <w:szCs w:val="19"/>
+          <w:lang w:val="en-PK"/>
+        </w:rPr>
+        <w:t>get</w:t>
+      </w:r>
+      <w:r>
+        <w:rPr>
+          <w:rFonts w:ascii="Consolas" w:hAnsi="Consolas" w:cs="Consolas"/>
+          <w:color w:val="000000"/>
+          <w:kern w:val="0"/>
+          <w:sz w:val="19"/>
+          <w:szCs w:val="19"/>
+          <w:lang w:val="en-PK"/>
+        </w:rPr>
+        <w:t xml:space="preserve">; </w:t>
+      </w:r>
+      <w:r>
+        <w:rPr>
+          <w:rFonts w:ascii="Consolas" w:hAnsi="Consolas" w:cs="Consolas"/>
+          <w:color w:val="0000FF"/>
+          <w:kern w:val="0"/>
+          <w:sz w:val="19"/>
+          <w:szCs w:val="19"/>
+          <w:lang w:val="en-PK"/>
+        </w:rPr>
+        <w:t>set</w:t>
+      </w:r>
+      <w:r>
+        <w:rPr>
+          <w:rFonts w:ascii="Consolas" w:hAnsi="Consolas" w:cs="Consolas"/>
+          <w:color w:val="000000"/>
+          <w:kern w:val="0"/>
+          <w:sz w:val="19"/>
+          <w:szCs w:val="19"/>
+          <w:lang w:val="en-PK"/>
+        </w:rPr>
+        <w:t>; }</w:t>
+      </w:r>
+    </w:p>
+    <w:p>
+      <w:pPr>
+        <w:autoSpaceDE w:val="0"/>
+        <w:autoSpaceDN w:val="0"/>
+        <w:adjustRightInd w:val="0"/>
+        <w:spacing w:after="0" w:line="240" w:lineRule="auto"/>
+        <w:rPr>
+          <w:rFonts w:ascii="Consolas" w:hAnsi="Consolas" w:cs="Consolas"/>
+          <w:color w:val="000000"/>
+          <w:kern w:val="0"/>
+          <w:sz w:val="19"/>
+          <w:szCs w:val="19"/>
+          <w:lang w:val="en-PK"/>
+        </w:rPr>
+      </w:pPr>
+      <w:r>
+        <w:rPr>
+          <w:rFonts w:ascii="Consolas" w:hAnsi="Consolas" w:cs="Consolas"/>
+          <w:color w:val="000000"/>
+          <w:kern w:val="0"/>
+          <w:sz w:val="19"/>
+          <w:szCs w:val="19"/>
+          <w:lang w:val="en-PK"/>
+        </w:rPr>
+        <w:t xml:space="preserve">        </w:t>
+      </w:r>
+      <w:r>
+        <w:rPr>
+          <w:rFonts w:ascii="Consolas" w:hAnsi="Consolas" w:cs="Consolas"/>
+          <w:color w:val="0000FF"/>
+          <w:kern w:val="0"/>
+          <w:sz w:val="19"/>
+          <w:szCs w:val="19"/>
+          <w:lang w:val="en-PK"/>
+        </w:rPr>
+        <w:t>public</w:t>
+      </w:r>
+      <w:r>
+        <w:rPr>
+          <w:rFonts w:ascii="Consolas" w:hAnsi="Consolas" w:cs="Consolas"/>
+          <w:color w:val="000000"/>
+          <w:kern w:val="0"/>
+          <w:sz w:val="19"/>
+          <w:szCs w:val="19"/>
+          <w:lang w:val="en-PK"/>
+        </w:rPr>
+        <w:t xml:space="preserve"> </w:t>
+      </w:r>
+      <w:proofErr w:type="spellStart"/>
+      <w:r>
+        <w:rPr>
+          <w:rFonts w:ascii="Consolas" w:hAnsi="Consolas" w:cs="Consolas"/>
+          <w:color w:val="000000"/>
+          <w:kern w:val="0"/>
+          <w:sz w:val="19"/>
+          <w:szCs w:val="19"/>
+          <w:lang w:val="en-PK"/>
+        </w:rPr>
+        <w:t>DbSet</w:t>
+      </w:r>
+      <w:proofErr w:type="spellEnd"/>
+      <w:r>
+        <w:rPr>
+          <w:rFonts w:ascii="Consolas" w:hAnsi="Consolas" w:cs="Consolas"/>
+          <w:color w:val="000000"/>
+          <w:kern w:val="0"/>
+          <w:sz w:val="19"/>
+          <w:szCs w:val="19"/>
+          <w:lang w:val="en-PK"/>
+        </w:rPr>
+        <w:t>&lt;</w:t>
+      </w:r>
+      <w:proofErr w:type="spellStart"/>
+      <w:r>
+        <w:rPr>
+          <w:rFonts w:ascii="Consolas" w:hAnsi="Consolas" w:cs="Consolas"/>
+          <w:color w:val="000000"/>
+          <w:kern w:val="0"/>
+          <w:sz w:val="19"/>
+          <w:szCs w:val="19"/>
+          <w:lang w:val="en-PK"/>
+        </w:rPr>
+        <w:t>CategoryItem</w:t>
+      </w:r>
+      <w:proofErr w:type="spellEnd"/>
+      <w:r>
+        <w:rPr>
+          <w:rFonts w:ascii="Consolas" w:hAnsi="Consolas" w:cs="Consolas"/>
+          <w:color w:val="000000"/>
+          <w:kern w:val="0"/>
+          <w:sz w:val="19"/>
+          <w:szCs w:val="19"/>
+          <w:lang w:val="en-PK"/>
+        </w:rPr>
+        <w:t xml:space="preserve">&gt; </w:t>
+      </w:r>
+      <w:proofErr w:type="spellStart"/>
+      <w:r>
+        <w:rPr>
+          <w:rFonts w:ascii="Consolas" w:hAnsi="Consolas" w:cs="Consolas"/>
+          <w:color w:val="000000"/>
+          <w:kern w:val="0"/>
+          <w:sz w:val="19"/>
+          <w:szCs w:val="19"/>
+          <w:lang w:val="en-PK"/>
+        </w:rPr>
+        <w:t>CategoryItem</w:t>
+      </w:r>
+      <w:proofErr w:type="spellEnd"/>
+      <w:r>
+        <w:rPr>
+          <w:rFonts w:ascii="Consolas" w:hAnsi="Consolas" w:cs="Consolas"/>
+          <w:color w:val="000000"/>
+          <w:kern w:val="0"/>
+          <w:sz w:val="19"/>
+          <w:szCs w:val="19"/>
+          <w:lang w:val="en-PK"/>
+        </w:rPr>
+        <w:t xml:space="preserve"> { </w:t>
+      </w:r>
+      <w:r>
+        <w:rPr>
+          <w:rFonts w:ascii="Consolas" w:hAnsi="Consolas" w:cs="Consolas"/>
+          <w:color w:val="0000FF"/>
+          <w:kern w:val="0"/>
+          <w:sz w:val="19"/>
+          <w:szCs w:val="19"/>
+          <w:lang w:val="en-PK"/>
+        </w:rPr>
+        <w:t>get</w:t>
+      </w:r>
+      <w:r>
+        <w:rPr>
+          <w:rFonts w:ascii="Consolas" w:hAnsi="Consolas" w:cs="Consolas"/>
+          <w:color w:val="000000"/>
+          <w:kern w:val="0"/>
+          <w:sz w:val="19"/>
+          <w:szCs w:val="19"/>
+          <w:lang w:val="en-PK"/>
+        </w:rPr>
+        <w:t xml:space="preserve">; </w:t>
+      </w:r>
+      <w:r>
+        <w:rPr>
+          <w:rFonts w:ascii="Consolas" w:hAnsi="Consolas" w:cs="Consolas"/>
+          <w:color w:val="0000FF"/>
+          <w:kern w:val="0"/>
+          <w:sz w:val="19"/>
+          <w:szCs w:val="19"/>
+          <w:lang w:val="en-PK"/>
+        </w:rPr>
+        <w:t>set</w:t>
+      </w:r>
+      <w:r>
+        <w:rPr>
+          <w:rFonts w:ascii="Consolas" w:hAnsi="Consolas" w:cs="Consolas"/>
+          <w:color w:val="000000"/>
+          <w:kern w:val="0"/>
+          <w:sz w:val="19"/>
+          <w:szCs w:val="19"/>
+          <w:lang w:val="en-PK"/>
+        </w:rPr>
+        <w:t>; }</w:t>
+      </w:r>
+    </w:p>
+    <w:p>
+      <w:pPr>
+        <w:autoSpaceDE w:val="0"/>
+        <w:autoSpaceDN w:val="0"/>
+        <w:adjustRightInd w:val="0"/>
+        <w:spacing w:after="0" w:line="240" w:lineRule="auto"/>
+        <w:rPr>
+          <w:rFonts w:ascii="Consolas" w:hAnsi="Consolas" w:cs="Consolas"/>
+          <w:color w:val="000000"/>
+          <w:kern w:val="0"/>
+          <w:sz w:val="19"/>
+          <w:szCs w:val="19"/>
+          <w:lang w:val="en-PK"/>
+        </w:rPr>
+      </w:pPr>
+      <w:r>
+        <w:rPr>
+          <w:rFonts w:ascii="Consolas" w:hAnsi="Consolas" w:cs="Consolas"/>
+          <w:color w:val="000000"/>
+          <w:kern w:val="0"/>
+          <w:sz w:val="19"/>
+          <w:szCs w:val="19"/>
+          <w:lang w:val="en-PK"/>
+        </w:rPr>
+        <w:t xml:space="preserve">        </w:t>
+      </w:r>
+      <w:r>
+        <w:rPr>
+          <w:rFonts w:ascii="Consolas" w:hAnsi="Consolas" w:cs="Consolas"/>
+          <w:color w:val="0000FF"/>
+          <w:kern w:val="0"/>
+          <w:sz w:val="19"/>
+          <w:szCs w:val="19"/>
+          <w:lang w:val="en-PK"/>
+        </w:rPr>
+        <w:t>public</w:t>
+      </w:r>
+      <w:r>
+        <w:rPr>
+          <w:rFonts w:ascii="Consolas" w:hAnsi="Consolas" w:cs="Consolas"/>
+          <w:color w:val="000000"/>
+          <w:kern w:val="0"/>
+          <w:sz w:val="19"/>
+          <w:szCs w:val="19"/>
+          <w:lang w:val="en-PK"/>
+        </w:rPr>
+        <w:t xml:space="preserve"> </w:t>
+      </w:r>
+      <w:proofErr w:type="spellStart"/>
+      <w:r>
+        <w:rPr>
+          <w:rFonts w:ascii="Consolas" w:hAnsi="Consolas" w:cs="Consolas"/>
+          <w:color w:val="000000"/>
+          <w:kern w:val="0"/>
+          <w:sz w:val="19"/>
+          <w:szCs w:val="19"/>
+          <w:lang w:val="en-PK"/>
+        </w:rPr>
+        <w:t>DbSet</w:t>
+      </w:r>
+      <w:proofErr w:type="spellEnd"/>
+      <w:r>
+        <w:rPr>
+          <w:rFonts w:ascii="Consolas" w:hAnsi="Consolas" w:cs="Consolas"/>
+          <w:color w:val="000000"/>
+          <w:kern w:val="0"/>
+          <w:sz w:val="19"/>
+          <w:szCs w:val="19"/>
+          <w:lang w:val="en-PK"/>
+        </w:rPr>
+        <w:t xml:space="preserve">&lt;MediaType&gt; MediaType { </w:t>
+      </w:r>
+      <w:r>
+        <w:rPr>
+          <w:rFonts w:ascii="Consolas" w:hAnsi="Consolas" w:cs="Consolas"/>
+          <w:color w:val="0000FF"/>
+          <w:kern w:val="0"/>
+          <w:sz w:val="19"/>
+          <w:szCs w:val="19"/>
+          <w:lang w:val="en-PK"/>
+        </w:rPr>
+        <w:t>get</w:t>
+      </w:r>
+      <w:r>
+        <w:rPr>
+          <w:rFonts w:ascii="Consolas" w:hAnsi="Consolas" w:cs="Consolas"/>
+          <w:color w:val="000000"/>
+          <w:kern w:val="0"/>
+          <w:sz w:val="19"/>
+          <w:szCs w:val="19"/>
+          <w:lang w:val="en-PK"/>
+        </w:rPr>
+        <w:t xml:space="preserve">; </w:t>
+      </w:r>
+      <w:r>
+        <w:rPr>
+          <w:rFonts w:ascii="Consolas" w:hAnsi="Consolas" w:cs="Consolas"/>
+          <w:color w:val="0000FF"/>
+          <w:kern w:val="0"/>
+          <w:sz w:val="19"/>
+          <w:szCs w:val="19"/>
+          <w:lang w:val="en-PK"/>
+        </w:rPr>
+        <w:t>set</w:t>
+      </w:r>
+      <w:r>
+        <w:rPr>
+          <w:rFonts w:ascii="Consolas" w:hAnsi="Consolas" w:cs="Consolas"/>
+          <w:color w:val="000000"/>
+          <w:kern w:val="0"/>
+          <w:sz w:val="19"/>
+          <w:szCs w:val="19"/>
+          <w:lang w:val="en-PK"/>
+        </w:rPr>
+        <w:t>; }</w:t>
+      </w:r>
+    </w:p>
+    <w:p>
+      <w:pPr>
+        <w:autoSpaceDE w:val="0"/>
+        <w:autoSpaceDN w:val="0"/>
+        <w:adjustRightInd w:val="0"/>
+        <w:spacing w:after="0" w:line="240" w:lineRule="auto"/>
+        <w:rPr>
+          <w:rFonts w:ascii="Consolas" w:hAnsi="Consolas" w:cs="Consolas"/>
+          <w:color w:val="000000"/>
+          <w:kern w:val="0"/>
+          <w:sz w:val="19"/>
+          <w:szCs w:val="19"/>
+          <w:lang w:val="en-PK"/>
+        </w:rPr>
+      </w:pPr>
+      <w:r>
+        <w:rPr>
+          <w:rFonts w:ascii="Consolas" w:hAnsi="Consolas" w:cs="Consolas"/>
+          <w:color w:val="000000"/>
+          <w:kern w:val="0"/>
+          <w:sz w:val="19"/>
+          <w:szCs w:val="19"/>
+          <w:lang w:val="en-PK"/>
+        </w:rPr>
+        <w:t xml:space="preserve">        </w:t>
+      </w:r>
+      <w:r>
+        <w:rPr>
+          <w:rFonts w:ascii="Consolas" w:hAnsi="Consolas" w:cs="Consolas"/>
+          <w:color w:val="0000FF"/>
+          <w:kern w:val="0"/>
+          <w:sz w:val="19"/>
+          <w:szCs w:val="19"/>
+          <w:lang w:val="en-PK"/>
+        </w:rPr>
+        <w:t>public</w:t>
+      </w:r>
+      <w:r>
+        <w:rPr>
+          <w:rFonts w:ascii="Consolas" w:hAnsi="Consolas" w:cs="Consolas"/>
+          <w:color w:val="000000"/>
+          <w:kern w:val="0"/>
+          <w:sz w:val="19"/>
+          <w:szCs w:val="19"/>
+          <w:lang w:val="en-PK"/>
+        </w:rPr>
+        <w:t xml:space="preserve"> </w:t>
+      </w:r>
+      <w:proofErr w:type="spellStart"/>
+      <w:r>
+        <w:rPr>
+          <w:rFonts w:ascii="Consolas" w:hAnsi="Consolas" w:cs="Consolas"/>
+          <w:color w:val="000000"/>
+          <w:kern w:val="0"/>
+          <w:sz w:val="19"/>
+          <w:szCs w:val="19"/>
+          <w:lang w:val="en-PK"/>
+        </w:rPr>
+        <w:t>DbSet</w:t>
+      </w:r>
+      <w:proofErr w:type="spellEnd"/>
+      <w:r>
+        <w:rPr>
+          <w:rFonts w:ascii="Consolas" w:hAnsi="Consolas" w:cs="Consolas"/>
+          <w:color w:val="000000"/>
+          <w:kern w:val="0"/>
+          <w:sz w:val="19"/>
+          <w:szCs w:val="19"/>
+          <w:lang w:val="en-PK"/>
+        </w:rPr>
+        <w:t>&lt;</w:t>
+      </w:r>
+      <w:proofErr w:type="spellStart"/>
+      <w:r>
+        <w:rPr>
+          <w:rFonts w:ascii="Consolas" w:hAnsi="Consolas" w:cs="Consolas"/>
+          <w:color w:val="000000"/>
+          <w:kern w:val="0"/>
+          <w:sz w:val="19"/>
+          <w:szCs w:val="19"/>
+          <w:lang w:val="en-PK"/>
+        </w:rPr>
+        <w:t>UserCategory</w:t>
+      </w:r>
+      <w:proofErr w:type="spellEnd"/>
+      <w:r>
+        <w:rPr>
+          <w:rFonts w:ascii="Consolas" w:hAnsi="Consolas" w:cs="Consolas"/>
+          <w:color w:val="000000"/>
+          <w:kern w:val="0"/>
+          <w:sz w:val="19"/>
+          <w:szCs w:val="19"/>
+          <w:lang w:val="en-PK"/>
+        </w:rPr>
+        <w:t xml:space="preserve">&gt; </w:t>
+      </w:r>
+      <w:proofErr w:type="spellStart"/>
+      <w:r>
+        <w:rPr>
+          <w:rFonts w:ascii="Consolas" w:hAnsi="Consolas" w:cs="Consolas"/>
+          <w:color w:val="000000"/>
+          <w:kern w:val="0"/>
+          <w:sz w:val="19"/>
+          <w:szCs w:val="19"/>
+          <w:lang w:val="en-PK"/>
+        </w:rPr>
+        <w:t>UserCategory</w:t>
+      </w:r>
+      <w:proofErr w:type="spellEnd"/>
+      <w:r>
+        <w:rPr>
+          <w:rFonts w:ascii="Consolas" w:hAnsi="Consolas" w:cs="Consolas"/>
+          <w:color w:val="000000"/>
+          <w:kern w:val="0"/>
+          <w:sz w:val="19"/>
+          <w:szCs w:val="19"/>
+          <w:lang w:val="en-PK"/>
+        </w:rPr>
+        <w:t xml:space="preserve"> { </w:t>
+      </w:r>
+      <w:r>
+        <w:rPr>
+          <w:rFonts w:ascii="Consolas" w:hAnsi="Consolas" w:cs="Consolas"/>
+          <w:color w:val="0000FF"/>
+          <w:kern w:val="0"/>
+          <w:sz w:val="19"/>
+          <w:szCs w:val="19"/>
+          <w:lang w:val="en-PK"/>
+        </w:rPr>
+        <w:t>get</w:t>
+      </w:r>
+      <w:r>
+        <w:rPr>
+          <w:rFonts w:ascii="Consolas" w:hAnsi="Consolas" w:cs="Consolas"/>
+          <w:color w:val="000000"/>
+          <w:kern w:val="0"/>
+          <w:sz w:val="19"/>
+          <w:szCs w:val="19"/>
+          <w:lang w:val="en-PK"/>
+        </w:rPr>
+        <w:t xml:space="preserve">; </w:t>
+      </w:r>
+      <w:r>
+        <w:rPr>
+          <w:rFonts w:ascii="Consolas" w:hAnsi="Consolas" w:cs="Consolas"/>
+          <w:color w:val="0000FF"/>
+          <w:kern w:val="0"/>
+          <w:sz w:val="19"/>
+          <w:szCs w:val="19"/>
+          <w:lang w:val="en-PK"/>
+        </w:rPr>
+        <w:t>set</w:t>
+      </w:r>
+      <w:r>
+        <w:rPr>
+          <w:rFonts w:ascii="Consolas" w:hAnsi="Consolas" w:cs="Consolas"/>
+          <w:color w:val="000000"/>
+          <w:kern w:val="0"/>
+          <w:sz w:val="19"/>
+          <w:szCs w:val="19"/>
+          <w:lang w:val="en-PK"/>
+        </w:rPr>
+        <w:t>; }</w:t>
+      </w:r>
+    </w:p>
+    <w:p>
+      <w:pPr>
+        <w:rPr>
+          <w:rFonts w:ascii="Consolas" w:hAnsi="Consolas" w:cs="Consolas"/>
+          <w:color w:val="000000"/>
+          <w:kern w:val="0"/>
+          <w:sz w:val="19"/>
+          <w:szCs w:val="19"/>
+          <w:lang w:val="en-PK"/>
+        </w:rPr>
+      </w:pPr>
+      <w:r>
+        <w:rPr>
+          <w:rFonts w:ascii="Consolas" w:hAnsi="Consolas" w:cs="Consolas"/>
+          <w:color w:val="000000"/>
+          <w:kern w:val="0"/>
+          <w:sz w:val="19"/>
+          <w:szCs w:val="19"/>
+          <w:lang w:val="en-PK"/>
+        </w:rPr>
+        <w:t xml:space="preserve">        </w:t>
+      </w:r>
+      <w:r>
+        <w:rPr>
+          <w:rFonts w:ascii="Consolas" w:hAnsi="Consolas" w:cs="Consolas"/>
+          <w:color w:val="0000FF"/>
+          <w:kern w:val="0"/>
+          <w:sz w:val="19"/>
+          <w:szCs w:val="19"/>
+          <w:lang w:val="en-PK"/>
+        </w:rPr>
+        <w:t>public</w:t>
+      </w:r>
+      <w:r>
+        <w:rPr>
+          <w:rFonts w:ascii="Consolas" w:hAnsi="Consolas" w:cs="Consolas"/>
+          <w:color w:val="000000"/>
+          <w:kern w:val="0"/>
+          <w:sz w:val="19"/>
+          <w:szCs w:val="19"/>
+          <w:lang w:val="en-PK"/>
+        </w:rPr>
+        <w:t xml:space="preserve"> </w:t>
+      </w:r>
+      <w:proofErr w:type="spellStart"/>
+      <w:r>
+        <w:rPr>
+          <w:rFonts w:ascii="Consolas" w:hAnsi="Consolas" w:cs="Consolas"/>
+          <w:color w:val="000000"/>
+          <w:kern w:val="0"/>
+          <w:sz w:val="19"/>
+          <w:szCs w:val="19"/>
+          <w:lang w:val="en-PK"/>
+        </w:rPr>
+        <w:t>DbSet</w:t>
+      </w:r>
+      <w:proofErr w:type="spellEnd"/>
+      <w:r>
+        <w:rPr>
+          <w:rFonts w:ascii="Consolas" w:hAnsi="Consolas" w:cs="Consolas"/>
+          <w:color w:val="000000"/>
+          <w:kern w:val="0"/>
+          <w:sz w:val="19"/>
+          <w:szCs w:val="19"/>
+          <w:lang w:val="en-PK"/>
+        </w:rPr>
+        <w:t xml:space="preserve">&lt;Content&gt; Content { </w:t>
+      </w:r>
+      <w:r>
+        <w:rPr>
+          <w:rFonts w:ascii="Consolas" w:hAnsi="Consolas" w:cs="Consolas"/>
+          <w:color w:val="0000FF"/>
+          <w:kern w:val="0"/>
+          <w:sz w:val="19"/>
+          <w:szCs w:val="19"/>
+          <w:lang w:val="en-PK"/>
+        </w:rPr>
+        <w:t>get</w:t>
+      </w:r>
+      <w:r>
+        <w:rPr>
+          <w:rFonts w:ascii="Consolas" w:hAnsi="Consolas" w:cs="Consolas"/>
+          <w:color w:val="000000"/>
+          <w:kern w:val="0"/>
+          <w:sz w:val="19"/>
+          <w:szCs w:val="19"/>
+          <w:lang w:val="en-PK"/>
+        </w:rPr>
+        <w:t xml:space="preserve">; </w:t>
+      </w:r>
+      <w:r>
+        <w:rPr>
+          <w:rFonts w:ascii="Consolas" w:hAnsi="Consolas" w:cs="Consolas"/>
+          <w:color w:val="0000FF"/>
+          <w:kern w:val="0"/>
+          <w:sz w:val="19"/>
+          <w:szCs w:val="19"/>
+          <w:lang w:val="en-PK"/>
+        </w:rPr>
+        <w:t>set</w:t>
+      </w:r>
+      <w:r>
+        <w:rPr>
+          <w:rFonts w:ascii="Consolas" w:hAnsi="Consolas" w:cs="Consolas"/>
+          <w:color w:val="000000"/>
+          <w:kern w:val="0"/>
+          <w:sz w:val="19"/>
+          <w:szCs w:val="19"/>
+          <w:lang w:val="en-PK"/>
+        </w:rPr>
+        <w:t>; }</w:t>
+      </w:r>
+    </w:p>
+    <w:p>
+      <w:pPr>
+        <w:rPr>
+          <w:rFonts w:ascii="Consolas" w:hAnsi="Consolas" w:cs="Consolas"/>
+          <w:color w:val="000000"/>
+          <w:kern w:val="0"/>
+          <w:sz w:val="19"/>
+          <w:szCs w:val="19"/>
+          <w:lang w:val="en-US"/>
+        </w:rPr>
+      </w:pPr>
+      <w:r>
+        <w:rPr>
+          <w:rFonts w:ascii="Consolas" w:hAnsi="Consolas" w:cs="Consolas"/>
+          <w:color w:val="000000"/>
+          <w:kern w:val="0"/>
+          <w:sz w:val="19"/>
+          <w:szCs w:val="19"/>
+          <w:lang w:val="en-US"/>
+        </w:rPr>
+        <w:t xml:space="preserve">and then ran a migration to add these custom tables. </w:t>
+      </w:r>
+    </w:p>
+    <w:p>
+      <w:pPr>
+        <w:rPr>
+          <w:lang w:val="en-US"/>
+        </w:rPr>
+      </w:pPr>
+      <w:r>
+        <w:rPr>
+          <w:rFonts w:ascii="Consolas" w:hAnsi="Consolas" w:cs="Consolas"/>
+          <w:color w:val="000000"/>
+          <w:kern w:val="0"/>
+          <w:sz w:val="19"/>
+          <w:szCs w:val="19"/>
+          <w:lang w:val="en-US"/>
+        </w:rPr>
+        <w:t xml:space="preserve">Video 4 : </w:t>
+      </w:r>
+      <w:r>
+        <w:rPr>
+          <w:rFonts w:ascii="Consolas" w:hAnsi="Consolas" w:cs="Consolas"/>
+          <w:color w:val="000000"/>
+          <w:kern w:val="0"/>
+          <w:sz w:val="19"/>
+          <w:szCs w:val="19"/>
+          <w:lang w:val="en-US"/>
+        </w:rPr>
+        <w:t xml:space="preserve">Added a </w:t>
       </w:r>
     </w:p>
     <w:p>

</xml_diff>